<commit_message>
Final Report and galway lighter dataset with 500 patients added
</commit_message>
<xml_diff>
--- a/docs/UCD_ML_Certificate_Project_Report_Final.docx
+++ b/docs/UCD_ML_Certificate_Project_Report_Final.docx
@@ -147,6 +147,12 @@
     </w:p>
     <w:sdt>
       <w:sdtPr>
+        <w:rPr>
+          <w:rFonts w:asciiTheme="minorHAnsi" w:eastAsiaTheme="minorEastAsia" w:hAnsiTheme="minorHAnsi" w:cstheme="minorBidi"/>
+          <w:color w:val="auto"/>
+          <w:sz w:val="24"/>
+          <w:szCs w:val="24"/>
+        </w:rPr>
         <w:id w:val="-408075130"/>
         <w:docPartObj>
           <w:docPartGallery w:val="Table of Contents"/>
@@ -155,13 +161,9 @@
       </w:sdtPr>
       <w:sdtEndPr>
         <w:rPr>
-          <w:rFonts w:asciiTheme="minorHAnsi" w:eastAsiaTheme="minorEastAsia" w:hAnsiTheme="minorHAnsi" w:cstheme="minorBidi"/>
           <w:b/>
           <w:bCs/>
           <w:noProof/>
-          <w:color w:val="auto"/>
-          <w:sz w:val="24"/>
-          <w:szCs w:val="24"/>
         </w:rPr>
       </w:sdtEndPr>
       <w:sdtContent>

</xml_diff>